<commit_message>
Ajout de la réponse à la partie 1 b)
</commit_message>
<xml_diff>
--- a/tp2/Rapport.docx
+++ b/tp2/Rapport.docx
@@ -13,8 +13,6 @@
         <w:br/>
         <w:t>Techniques probabilistes et d’apprentissage</w:t>
       </w:r>
-      <w:bookmarkStart w:id="0" w:name="_GoBack"/>
-      <w:bookmarkEnd w:id="0"/>
     </w:p>
     <w:p>
       <w:pPr>
@@ -1435,13 +1433,7 @@
               <w:rPr>
                 <w:rFonts w:ascii="Cambria Math" w:eastAsiaTheme="minorEastAsia" w:hAnsi="Cambria Math"/>
               </w:rPr>
-              <m:t>(</m:t>
-            </m:r>
-            <m:r>
-              <w:rPr>
-                <w:rFonts w:ascii="Cambria Math" w:eastAsiaTheme="minorEastAsia" w:hAnsi="Cambria Math"/>
-              </w:rPr>
-              <m:t>-</m:t>
+              <m:t>(-</m:t>
             </m:r>
             <m:sSub>
               <m:sSubPr>
@@ -2039,13 +2031,7 @@
                     <w:rPr>
                       <w:rFonts w:ascii="Cambria Math" w:eastAsiaTheme="minorEastAsia" w:hAnsi="Cambria Math"/>
                     </w:rPr>
-                    <m:t xml:space="preserve"> </m:t>
-                  </m:r>
-                  <m:r>
-                    <w:rPr>
-                      <w:rFonts w:ascii="Cambria Math" w:eastAsiaTheme="minorEastAsia" w:hAnsi="Cambria Math"/>
-                    </w:rPr>
-                    <m:t>f</m:t>
+                    <m:t xml:space="preserve"> f</m:t>
                   </m:r>
                   <m:d>
                     <m:dPr>
@@ -3272,19 +3258,7 @@
         <w:rPr>
           <w:rFonts w:eastAsiaTheme="minorEastAsia"/>
         </w:rPr>
-        <w:t>aléatoire</w:t>
-      </w:r>
-      <w:r>
-        <w:rPr>
-          <w:rFonts w:eastAsiaTheme="minorEastAsia"/>
-        </w:rPr>
-        <w:t>ment</w:t>
-      </w:r>
-      <w:r>
-        <w:rPr>
-          <w:rFonts w:eastAsiaTheme="minorEastAsia"/>
-        </w:rPr>
-        <w:t xml:space="preserve"> </w:t>
+        <w:t xml:space="preserve">aléatoirement </w:t>
       </w:r>
       <w:r>
         <w:rPr>
@@ -4277,13 +4251,7 @@
               <w:rPr>
                 <w:rFonts w:ascii="Cambria Math" w:eastAsiaTheme="minorEastAsia" w:hAnsi="Cambria Math"/>
               </w:rPr>
-              <m:t>θ</m:t>
-            </m:r>
-            <m:r>
-              <w:rPr>
-                <w:rFonts w:ascii="Cambria Math" w:eastAsiaTheme="minorEastAsia" w:hAnsi="Cambria Math"/>
-              </w:rPr>
-              <m:t>'</m:t>
+              <m:t>θ'</m:t>
             </m:r>
           </m:e>
           <m:sub>
@@ -4742,6 +4710,106 @@
           <w:rFonts w:eastAsiaTheme="minorEastAsia"/>
         </w:rPr>
       </w:pPr>
+      <w:r>
+        <w:rPr>
+          <w:rFonts w:eastAsiaTheme="minorEastAsia"/>
+        </w:rPr>
+        <w:t>Optimisations possibles :</w:t>
+      </w:r>
+    </w:p>
+    <w:p>
+      <w:pPr>
+        <w:rPr>
+          <w:rFonts w:eastAsiaTheme="minorEastAsia"/>
+        </w:rPr>
+      </w:pPr>
+      <w:r>
+        <w:rPr>
+          <w:rFonts w:eastAsiaTheme="minorEastAsia"/>
+        </w:rPr>
+        <w:t>Afin d’optimiser le traitement d’un grand nombre de données d’entraînement, il est possible d’utiliser plusieurs techniques. Une première serait d’utiliser du parallélisme afin de réaliser les multiplications des matrices et des vecteurs de façon accélérée.</w:t>
+      </w:r>
+      <w:r>
+        <w:rPr>
+          <w:rFonts w:eastAsiaTheme="minorEastAsia"/>
+        </w:rPr>
+        <w:t xml:space="preserve"> </w:t>
+      </w:r>
+      <w:r>
+        <w:rPr>
+          <w:rFonts w:eastAsiaTheme="minorEastAsia"/>
+        </w:rPr>
+        <w:t xml:space="preserve">Une seconde serait d’utiliser des </w:t>
+      </w:r>
+      <w:proofErr w:type="spellStart"/>
+      <w:r>
+        <w:rPr>
+          <w:rFonts w:eastAsiaTheme="minorEastAsia"/>
+        </w:rPr>
+        <w:t>minibatchs</w:t>
+      </w:r>
+      <w:proofErr w:type="spellEnd"/>
+      <w:r>
+        <w:rPr>
+          <w:rFonts w:eastAsiaTheme="minorEastAsia"/>
+        </w:rPr>
+        <w:t xml:space="preserve"> ce qui réduirait le nombre de cycles de modifications des poids du réseau de neurones.</w:t>
+      </w:r>
+      <w:r>
+        <w:rPr>
+          <w:rFonts w:eastAsiaTheme="minorEastAsia"/>
+        </w:rPr>
+        <w:t xml:space="preserve"> Il serait possible aussi de réduire le nombre de couches cachées </w:t>
+      </w:r>
+      <m:oMath>
+        <m:r>
+          <w:rPr>
+            <w:rFonts w:ascii="Cambria Math" w:eastAsiaTheme="minorEastAsia" w:hAnsi="Cambria Math"/>
+          </w:rPr>
+          <m:t>L</m:t>
+        </m:r>
+      </m:oMath>
+      <w:r>
+        <w:rPr>
+          <w:rFonts w:eastAsiaTheme="minorEastAsia"/>
+        </w:rPr>
+        <w:t xml:space="preserve"> avec, en contrepartie, un apprentissage moins profond.</w:t>
+      </w:r>
+    </w:p>
+    <w:p>
+      <w:pPr>
+        <w:rPr>
+          <w:rFonts w:eastAsiaTheme="minorEastAsia"/>
+        </w:rPr>
+      </w:pPr>
+      <w:r>
+        <w:rPr>
+          <w:rFonts w:eastAsiaTheme="minorEastAsia"/>
+        </w:rPr>
+        <w:t>Afin d’</w:t>
+      </w:r>
+      <w:r>
+        <w:rPr>
+          <w:rFonts w:eastAsiaTheme="minorEastAsia"/>
+        </w:rPr>
+        <w:t xml:space="preserve">optimiser la précision du résultat, il est possible de réduire le taux d’apprentissage </w:t>
+      </w:r>
+      <m:oMath>
+        <m:r>
+          <w:rPr>
+            <w:rFonts w:ascii="Cambria Math" w:eastAsiaTheme="minorEastAsia" w:hAnsi="Cambria Math"/>
+          </w:rPr>
+          <m:t>α</m:t>
+        </m:r>
+      </m:oMath>
+      <w:r>
+        <w:rPr>
+          <w:rFonts w:eastAsiaTheme="minorEastAsia"/>
+        </w:rPr>
+        <w:t xml:space="preserve"> pour plus lentement mener vers le résultat désiré, mais en augmentant la certitude du résultat.</w:t>
+      </w:r>
+      <w:bookmarkStart w:id="0" w:name="_GoBack"/>
+      <w:bookmarkEnd w:id="0"/>
     </w:p>
     <w:sectPr>
       <w:pgSz w:w="12240" w:h="15840"/>

</xml_diff>